<commit_message>
intro completed refrencing remaining
</commit_message>
<xml_diff>
--- a/PROPOSAL.docx
+++ b/PROPOSAL.docx
@@ -5,6 +5,10 @@
     <w:p>
       <w:pPr>
         <w:pStyle w:val="Heading1"/>
+        <w:numPr>
+          <w:ilvl w:val="0"/>
+          <w:numId w:val="1"/>
+        </w:numPr>
         <w:rPr>
           <w:lang w:val="en-US"/>
         </w:rPr>
@@ -56,106 +60,155 @@
           <w:lang w:val="en-US"/>
         </w:rPr>
       </w:pPr>
-      <w:r>
-        <w:rPr>
-          <w:lang w:val="en-US"/>
-        </w:rPr>
-        <w:t>As mentioned above websites have become tremendously popular but in older times they have been through poor efficiency, poor interactivity, and poor responsiveness overall the websites were not good as websites these days are</w:t>
-      </w:r>
-      <w:r>
-        <w:rPr>
-          <w:lang w:val="en-US"/>
-        </w:rPr>
-        <w:t xml:space="preserve"> </w:t>
-      </w:r>
-      <w:r>
-        <w:rPr>
-          <w:rStyle w:val="SubtitleChar"/>
-          <w:sz w:val="22"/>
-        </w:rPr>
-        <w:fldChar w:fldCharType="begin" w:fldLock="1"/>
-      </w:r>
-      <w:r>
-        <w:rPr>
-          <w:rStyle w:val="SubtitleChar"/>
-          <w:sz w:val="22"/>
-        </w:rPr>
-        <w:instrText>ADDIN CSL_CITATION {"citationItems":[{"id":"ITEM-1","itemData":{"DOI":"10.1109/NWeSP.2008.34","ISBN":"9780769534558","abstract":"Web applications are suffering from poor interactivity and responsiveness towards end users since the conventional browser-based Web applications follow a request-wait response-wait pattern. This pattern leads to high network latency, interface complexity and slow server responsiveness which impair the user experience, decrease customer satisfaction, cut down the number of visits, and, ultimately, reduce revenue to e-businesses. AJAX (Asynchronous JavaScript and XML) is a standardsbased programming technique designed to make Webbased applications more responsive, interactive, and customizable. It is becoming increasingly important to reengineer the traditional web project with AJAX. In this paper, we present a common process to reengineer the traditional web project with AJAX and develop a tool to do the work swiftly, automatically and efficiently. Compared to reengineer a traditional web site with AJAX of medium size, our method will save about 90% workload. This is not only useful for the project manager but also beneficial to the customers. © 2008 IEEE.","author":[{"dropping-particle":"","family":"Wang","given":"Qingling","non-dropping-particle":"","parse-names":false,"suffix":""},{"dropping-particle":"","family":"Liu","given":"Qin","non-dropping-particle":"","parse-names":false,"suffix":""},{"dropping-particle":"","family":"Li","given":"Na","non-dropping-particle":"","parse-names":false,"suffix":""},{"dropping-particle":"","family":"Liu","given":"Yan","non-dropping-particle":"","parse-names":false,"suffix":""}],"container-title":"Proceedings - International Conference on Next Generation Web Services Practices, NWeSP 2008","id":"ITEM-1","issued":{"date-parts":[["2008"]]},"page":"185-190","title":"An automatic approach to reengineering common website with AJAX","type":"article-journal"},"uris":["http://www.mendeley.com/documents/?uuid=5d0a40d1-0d7b-43ba-83e1-b8a7c9d38a05"]},{"id":"ITEM-2","itemData":{"ISBN":"0769528023","author":[{"dropping-particle":"","family":"Mesbah","given":"Ali","non-dropping-particle":"","parse-names":false,"suffix":""},{"dropping-particle":"Van","family":"Deursen","given":"Arie","non-dropping-particle":"","parse-names":false,"suffix":""}],"id":"ITEM-2","issued":{"date-parts":[["2007"]]},"title":"Migrating Multi-page Web Applications to Single-page A JAX Interfaces","type":"article-journal"},"uris":["http://www.mendeley.com/documents/?uuid=85a2aa8f-7195-4c0e-8b55-fc309829c551"]}],"mendeley":{"formattedCitation":"(Mesbah and Deursen, 2007; Wang &lt;i&gt;et al.&lt;/i&gt;, 2008)","plainTextFormattedCitation":"(Mesbah and Deursen, 2007; Wang et al., 2008)"},"properties":{"noteIndex":0},"schema":"https://github.com/citation-style-language/schema/raw/master/csl-citation.json"}</w:instrText>
-      </w:r>
-      <w:r>
-        <w:rPr>
-          <w:rStyle w:val="SubtitleChar"/>
-          <w:sz w:val="22"/>
-        </w:rPr>
-        <w:fldChar w:fldCharType="separate"/>
-      </w:r>
-      <w:r>
-        <w:rPr>
-          <w:rStyle w:val="SubtitleChar"/>
-          <w:sz w:val="22"/>
-        </w:rPr>
-        <w:t xml:space="preserve">(Mesbah and </w:t>
-      </w:r>
-      <w:proofErr w:type="spellStart"/>
-      <w:r>
-        <w:rPr>
-          <w:rStyle w:val="SubtitleChar"/>
-          <w:sz w:val="22"/>
-        </w:rPr>
-        <w:t>Deursen</w:t>
-      </w:r>
-      <w:proofErr w:type="spellEnd"/>
-      <w:r>
-        <w:rPr>
-          <w:rStyle w:val="SubtitleChar"/>
-          <w:sz w:val="22"/>
-        </w:rPr>
-        <w:t>, 2007; Wang et al., 2008)</w:t>
-      </w:r>
-      <w:r>
-        <w:rPr>
-          <w:rStyle w:val="SubtitleChar"/>
-          <w:sz w:val="22"/>
-        </w:rPr>
-        <w:fldChar w:fldCharType="end"/>
-      </w:r>
-      <w:r>
-        <w:rPr>
-          <w:lang w:val="en-US"/>
-        </w:rPr>
-        <w:t xml:space="preserve">. The technology used for building websites was just evolving those days. In an earlier website, on every click </w:t>
-      </w:r>
-      <w:proofErr w:type="gramStart"/>
-      <w:r>
-        <w:rPr>
-          <w:lang w:val="en-US"/>
-        </w:rPr>
-        <w:t>pages</w:t>
-      </w:r>
-      <w:proofErr w:type="gramEnd"/>
-      <w:r>
-        <w:rPr>
-          <w:lang w:val="en-US"/>
-        </w:rPr>
-        <w:t xml:space="preserve"> used to get reload thus reducing ease of use. The websites were used to be a multi-page interface model. </w:t>
-      </w:r>
-      <w:proofErr w:type="gramStart"/>
-      <w:r>
-        <w:rPr>
-          <w:lang w:val="en-US"/>
-        </w:rPr>
-        <w:t>So</w:t>
-      </w:r>
-      <w:proofErr w:type="gramEnd"/>
-      <w:r>
-        <w:rPr>
-          <w:lang w:val="en-US"/>
-        </w:rPr>
-        <w:t xml:space="preserve"> every request has to refresh the whole interface so users had to wait every time they want to retrieve some content.</w:t>
-      </w:r>
     </w:p>
     <w:p>
       <w:pPr>
+        <w:pStyle w:val="Heading2"/>
+        <w:rPr>
+          <w:lang w:val="en-US"/>
+        </w:rPr>
+      </w:pPr>
+      <w:r>
+        <w:rPr>
+          <w:lang w:val="en-US"/>
+        </w:rPr>
+        <w:t xml:space="preserve">1.1 Conventional Approach </w:t>
+      </w:r>
+      <w:proofErr w:type="gramStart"/>
+      <w:r>
+        <w:rPr>
+          <w:lang w:val="en-US"/>
+        </w:rPr>
+        <w:t>For</w:t>
+      </w:r>
+      <w:proofErr w:type="gramEnd"/>
+      <w:r>
+        <w:rPr>
+          <w:lang w:val="en-US"/>
+        </w:rPr>
+        <w:t xml:space="preserve"> Building Websites:</w:t>
+      </w:r>
+    </w:p>
+    <w:p>
+      <w:pPr>
+        <w:rPr>
+          <w:lang w:val="en-US"/>
+        </w:rPr>
+      </w:pPr>
+      <w:r>
+        <w:rPr>
+          <w:lang w:val="en-US"/>
+        </w:rPr>
+        <w:t>As mentioned above websites have become tremendously popular but in older times they have been through poor efficiency, poor interactivity, and poor responsiveness overall the websites were not good as websites these days are</w:t>
+      </w:r>
+      <w:r>
+        <w:rPr>
+          <w:lang w:val="en-US"/>
+        </w:rPr>
+        <w:t xml:space="preserve"> </w:t>
+      </w:r>
+      <w:r>
+        <w:rPr>
+          <w:rStyle w:val="SubtitleChar"/>
+          <w:sz w:val="22"/>
+        </w:rPr>
+        <w:fldChar w:fldCharType="begin" w:fldLock="1"/>
+      </w:r>
+      <w:r>
+        <w:rPr>
+          <w:rStyle w:val="SubtitleChar"/>
+          <w:sz w:val="22"/>
+        </w:rPr>
+        <w:instrText>ADDIN CSL_CITATION {"citationItems":[{"id":"ITEM-1","itemData":{"DOI":"10.1109/NWeSP.2008.34","ISBN":"9780769534558","abstract":"Web applications are suffering from poor interactivity and responsiveness towards end users since the conventional browser-based Web applications follow a request-wait response-wait pattern. This pattern leads to high network latency, interface complexity and slow server responsiveness which impair the user experience, decrease customer satisfaction, cut down the number of visits, and, ultimately, reduce revenue to e-businesses. AJAX (Asynchronous JavaScript and XML) is a standardsbased programming technique designed to make Webbased applications more responsive, interactive, and customizable. It is becoming increasingly important to reengineer the traditional web project with AJAX. In this paper, we present a common process to reengineer the traditional web project with AJAX and develop a tool to do the work swiftly, automatically and efficiently. Compared to reengineer a traditional web site with AJAX of medium size, our method will save about 90% workload. This is not only useful for the project manager but also beneficial to the customers. © 2008 IEEE.","author":[{"dropping-particle":"","family":"Wang","given":"Qingling","non-dropping-particle":"","parse-names":false,"suffix":""},{"dropping-particle":"","family":"Liu","given":"Qin","non-dropping-particle":"","parse-names":false,"suffix":""},{"dropping-particle":"","family":"Li","given":"Na","non-dropping-particle":"","parse-names":false,"suffix":""},{"dropping-particle":"","family":"Liu","given":"Yan","non-dropping-particle":"","parse-names":false,"suffix":""}],"container-title":"Proceedings - International Conference on Next Generation Web Services Practices, NWeSP 2008","id":"ITEM-1","issued":{"date-parts":[["2008"]]},"page":"185-190","title":"An automatic approach to reengineering common website with AJAX","type":"article-journal"},"uris":["http://www.mendeley.com/documents/?uuid=5d0a40d1-0d7b-43ba-83e1-b8a7c9d38a05"]},{"id":"ITEM-2","itemData":{"ISBN":"0769528023","author":[{"dropping-particle":"","family":"Mesbah","given":"Ali","non-dropping-particle":"","parse-names":false,"suffix":""},{"dropping-particle":"Van","family":"Deursen","given":"Arie","non-dropping-particle":"","parse-names":false,"suffix":""}],"id":"ITEM-2","issued":{"date-parts":[["2007"]]},"title":"Migrating Multi-page Web Applications to Single-page A JAX Interfaces","type":"article-journal"},"uris":["http://www.mendeley.com/documents/?uuid=85a2aa8f-7195-4c0e-8b55-fc309829c551"]}],"mendeley":{"formattedCitation":"(Mesbah and Deursen, 2007; Wang &lt;i&gt;et al.&lt;/i&gt;, 2008)","plainTextFormattedCitation":"(Mesbah and Deursen, 2007; Wang et al., 2008)"},"properties":{"noteIndex":0},"schema":"https://github.com/citation-style-language/schema/raw/master/csl-citation.json"}</w:instrText>
+      </w:r>
+      <w:r>
+        <w:rPr>
+          <w:rStyle w:val="SubtitleChar"/>
+          <w:sz w:val="22"/>
+        </w:rPr>
+        <w:fldChar w:fldCharType="separate"/>
+      </w:r>
+      <w:r>
+        <w:rPr>
+          <w:rStyle w:val="SubtitleChar"/>
+          <w:sz w:val="22"/>
+        </w:rPr>
+        <w:t xml:space="preserve">(Mesbah and </w:t>
+      </w:r>
+      <w:proofErr w:type="spellStart"/>
+      <w:r>
+        <w:rPr>
+          <w:rStyle w:val="SubtitleChar"/>
+          <w:sz w:val="22"/>
+        </w:rPr>
+        <w:t>Deursen</w:t>
+      </w:r>
+      <w:proofErr w:type="spellEnd"/>
+      <w:r>
+        <w:rPr>
+          <w:rStyle w:val="SubtitleChar"/>
+          <w:sz w:val="22"/>
+        </w:rPr>
+        <w:t>, 2007; Wang et al., 2008)</w:t>
+      </w:r>
+      <w:r>
+        <w:rPr>
+          <w:rStyle w:val="SubtitleChar"/>
+          <w:sz w:val="22"/>
+        </w:rPr>
+        <w:fldChar w:fldCharType="end"/>
+      </w:r>
+      <w:r>
+        <w:rPr>
+          <w:lang w:val="en-US"/>
+        </w:rPr>
+        <w:t xml:space="preserve">. The technology used for building websites was just evolving those days. In an earlier website, on every click </w:t>
+      </w:r>
+      <w:proofErr w:type="gramStart"/>
+      <w:r>
+        <w:rPr>
+          <w:lang w:val="en-US"/>
+        </w:rPr>
+        <w:t>pages</w:t>
+      </w:r>
+      <w:proofErr w:type="gramEnd"/>
+      <w:r>
+        <w:rPr>
+          <w:lang w:val="en-US"/>
+        </w:rPr>
+        <w:t xml:space="preserve"> used to get reload thus reducing ease of use. The websites were used to be a multi-page interface model. </w:t>
+      </w:r>
+      <w:proofErr w:type="gramStart"/>
+      <w:r>
+        <w:rPr>
+          <w:lang w:val="en-US"/>
+        </w:rPr>
+        <w:t>So</w:t>
+      </w:r>
+      <w:proofErr w:type="gramEnd"/>
+      <w:r>
+        <w:rPr>
+          <w:lang w:val="en-US"/>
+        </w:rPr>
+        <w:t xml:space="preserve"> every request has to refresh the whole interface so users had to wait every time they want to retrieve some content.</w:t>
+      </w:r>
+    </w:p>
+    <w:p>
+      <w:pPr>
+        <w:pStyle w:val="Heading2"/>
+        <w:rPr>
+          <w:lang w:val="en-US"/>
+        </w:rPr>
+      </w:pPr>
+      <w:r>
+        <w:rPr>
+          <w:lang w:val="en-US"/>
+        </w:rPr>
+        <w:t>1.2 Evolution of AJAX &amp; SPA</w:t>
+      </w:r>
+    </w:p>
+    <w:p>
+      <w:pPr>
         <w:rPr>
           <w:rStyle w:val="SubtitleChar"/>
           <w:sz w:val="22"/>
@@ -450,10 +503,229 @@
     </w:p>
     <w:p>
       <w:pPr>
-        <w:rPr>
-          <w:lang w:val="en-US"/>
-        </w:rPr>
-      </w:pPr>
+        <w:pStyle w:val="Heading2"/>
+        <w:rPr>
+          <w:lang w:val="en-US"/>
+        </w:rPr>
+      </w:pPr>
+      <w:r>
+        <w:rPr>
+          <w:lang w:val="en-US"/>
+        </w:rPr>
+        <w:t>1.3 SPA Frameworks</w:t>
+      </w:r>
+    </w:p>
+    <w:p>
+      <w:pPr>
+        <w:rPr>
+          <w:lang w:val="en-US"/>
+        </w:rPr>
+      </w:pPr>
+      <w:proofErr w:type="spellStart"/>
+      <w:r>
+        <w:rPr>
+          <w:lang w:val="en-US"/>
+        </w:rPr>
+        <w:t>Javascript</w:t>
+      </w:r>
+      <w:proofErr w:type="spellEnd"/>
+      <w:r>
+        <w:rPr>
+          <w:lang w:val="en-US"/>
+        </w:rPr>
+        <w:t xml:space="preserve"> is the most widely known if not most commonly used programming language for the browsers and building high-end web applications.</w:t>
+      </w:r>
+      <w:r>
+        <w:rPr>
+          <w:lang w:val="en-US"/>
+        </w:rPr>
+        <w:t xml:space="preserve"> As a result of the use of </w:t>
+      </w:r>
+      <w:proofErr w:type="spellStart"/>
+      <w:r>
+        <w:rPr>
+          <w:lang w:val="en-US"/>
+        </w:rPr>
+        <w:t>javascript</w:t>
+      </w:r>
+      <w:proofErr w:type="spellEnd"/>
+      <w:r>
+        <w:rPr>
+          <w:lang w:val="en-US"/>
+        </w:rPr>
+        <w:t xml:space="preserve"> &amp; AJAX, the Single Page Applications have been evolved. Also, the community for websites is increasing day by days the contribution offered by them is huge resulting in the rise of </w:t>
+      </w:r>
+      <w:r>
+        <w:rPr>
+          <w:lang w:val="en-US"/>
+        </w:rPr>
+        <w:t>new</w:t>
+      </w:r>
+      <w:r>
+        <w:rPr>
+          <w:lang w:val="en-US"/>
+        </w:rPr>
+        <w:t xml:space="preserve"> framework</w:t>
+      </w:r>
+      <w:r>
+        <w:rPr>
+          <w:lang w:val="en-US"/>
+        </w:rPr>
+        <w:t>s</w:t>
+      </w:r>
+      <w:r>
+        <w:rPr>
+          <w:lang w:val="en-US"/>
+        </w:rPr>
+        <w:t>.</w:t>
+      </w:r>
+      <w:r>
+        <w:rPr>
+          <w:lang w:val="en-US"/>
+        </w:rPr>
+        <w:t xml:space="preserve"> Because of the increasing use of </w:t>
+      </w:r>
+      <w:proofErr w:type="spellStart"/>
+      <w:r>
+        <w:rPr>
+          <w:lang w:val="en-US"/>
+        </w:rPr>
+        <w:t>javascript</w:t>
+      </w:r>
+      <w:proofErr w:type="spellEnd"/>
+      <w:r>
+        <w:rPr>
+          <w:lang w:val="en-US"/>
+        </w:rPr>
+        <w:t xml:space="preserve"> </w:t>
+      </w:r>
+      <w:r>
+        <w:rPr>
+          <w:lang w:val="en-US"/>
+        </w:rPr>
+        <w:lastRenderedPageBreak/>
+        <w:t>and AJAX technologies and SPAs so many frameworks got created to support a new approach for building modern websites.</w:t>
+      </w:r>
+      <w:r>
+        <w:rPr>
+          <w:lang w:val="en-US"/>
+        </w:rPr>
+        <w:t xml:space="preserve"> </w:t>
+      </w:r>
+      <w:r>
+        <w:rPr>
+          <w:lang w:val="en-US"/>
+        </w:rPr>
+        <w:t xml:space="preserve">For </w:t>
+      </w:r>
+      <w:proofErr w:type="gramStart"/>
+      <w:r>
+        <w:rPr>
+          <w:lang w:val="en-US"/>
+        </w:rPr>
+        <w:t>example</w:t>
+      </w:r>
+      <w:proofErr w:type="gramEnd"/>
+      <w:r>
+        <w:rPr>
+          <w:lang w:val="en-US"/>
+        </w:rPr>
+        <w:t xml:space="preserve"> Angular, ReactJS, Backbone.js, etc.</w:t>
+      </w:r>
+    </w:p>
+    <w:p>
+      <w:pPr>
+        <w:rPr>
+          <w:lang w:val="en-US"/>
+        </w:rPr>
+      </w:pPr>
+      <w:r>
+        <w:rPr>
+          <w:lang w:val="en-US"/>
+        </w:rPr>
+        <w:t>Using this modern framework helps in various methods while developing the app, it makes us write less &amp; specific code, it improves the efficiency of the codes, removes extra boilerplate code, etc. but as every coin has two sides there are some drawbacks of using frameworks as well. Because of this while deciding the right framework while building a new application or migrating the old application to the new application it becomes a headache for developers. As there are pros and cons in every framework.</w:t>
+      </w:r>
+      <w:r>
+        <w:rPr>
+          <w:lang w:val="en-US"/>
+        </w:rPr>
+        <w:t xml:space="preserve"> </w:t>
+      </w:r>
+    </w:p>
+    <w:p>
+      <w:pPr>
+        <w:rPr>
+          <w:lang w:val="en-US"/>
+        </w:rPr>
+      </w:pPr>
+      <w:proofErr w:type="gramStart"/>
+      <w:r>
+        <w:rPr>
+          <w:lang w:val="en-US"/>
+        </w:rPr>
+        <w:t>So</w:t>
+      </w:r>
+      <w:proofErr w:type="gramEnd"/>
+      <w:r>
+        <w:rPr>
+          <w:lang w:val="en-US"/>
+        </w:rPr>
+        <w:t xml:space="preserve"> in this work number of </w:t>
+      </w:r>
+      <w:r>
+        <w:rPr>
+          <w:b/>
+          <w:bCs/>
+          <w:lang w:val="en-US"/>
+        </w:rPr>
+        <w:t>SINGLE PAGE APPLICATION</w:t>
+      </w:r>
+      <w:r>
+        <w:rPr>
+          <w:lang w:val="en-US"/>
+        </w:rPr>
+        <w:t xml:space="preserve"> </w:t>
+      </w:r>
+      <w:proofErr w:type="spellStart"/>
+      <w:r>
+        <w:rPr>
+          <w:lang w:val="en-US"/>
+        </w:rPr>
+        <w:t>javascript</w:t>
+      </w:r>
+      <w:proofErr w:type="spellEnd"/>
+      <w:r>
+        <w:rPr>
+          <w:lang w:val="en-US"/>
+        </w:rPr>
+        <w:t xml:space="preserve"> frameworks are chosen and their performances are </w:t>
+      </w:r>
+      <w:proofErr w:type="spellStart"/>
+      <w:r>
+        <w:rPr>
+          <w:lang w:val="en-US"/>
+        </w:rPr>
+        <w:t>m</w:t>
+      </w:r>
+      <w:r>
+        <w:rPr>
+          <w:lang w:val="en-US"/>
+        </w:rPr>
+        <w:t>s</w:t>
+      </w:r>
+      <w:r>
+        <w:rPr>
+          <w:lang w:val="en-US"/>
+        </w:rPr>
+        <w:t>easured</w:t>
+      </w:r>
+      <w:proofErr w:type="spellEnd"/>
+      <w:r>
+        <w:rPr>
+          <w:lang w:val="en-US"/>
+        </w:rPr>
+        <w:t xml:space="preserve"> based on various performance factors.</w:t>
+      </w:r>
     </w:p>
     <w:sectPr>
       <w:pgSz w:w="11906" w:h="16838"/>
@@ -463,6 +735,100 @@
     </w:sectPr>
   </w:body>
 </w:document>
+</file>
+
+<file path=word/numbering.xml><?xml version="1.0" encoding="utf-8"?>
+<w:numbering xmlns:wpc="http://schemas.microsoft.com/office/word/2010/wordprocessingCanvas" xmlns:cx="http://schemas.microsoft.com/office/drawing/2014/chartex" xmlns:cx1="http://schemas.microsoft.com/office/drawing/2015/9/8/chartex" xmlns:cx2="http://schemas.microsoft.com/office/drawing/2015/10/21/chartex" xmlns:cx3="http://schemas.microsoft.com/office/drawing/2016/5/9/chartex" xmlns:cx4="http://schemas.microsoft.com/office/drawing/2016/5/10/chartex" xmlns:cx5="http://schemas.microsoft.com/office/drawing/2016/5/11/chartex" xmlns:cx6="http://schemas.microsoft.com/office/drawing/2016/5/12/chartex" xmlns:cx7="http://schemas.microsoft.com/office/drawing/2016/5/13/chartex" xmlns:cx8="http://schemas.microsoft.com/office/drawing/2016/5/14/chartex" xmlns:mc="http://schemas.openxmlformats.org/markup-compatibility/2006" xmlns:aink="http://schemas.microsoft.com/office/drawing/2016/ink" xmlns:am3d="http://schemas.microsoft.com/office/drawing/2017/model3d" xmlns:o="urn:schemas-microsoft-com:office:office" xmlns:r="http://schemas.openxmlformats.org/officeDocument/2006/relationships" xmlns:m="http://schemas.openxmlformats.org/officeDocument/2006/math" xmlns:v="urn:schemas-microsoft-com:vml" xmlns:wp14="http://schemas.microsoft.com/office/word/2010/wordprocessingDrawing" xmlns:wp="http://schemas.openxmlformats.org/drawingml/2006/wordprocessingDrawing" xmlns:w10="urn:schemas-microsoft-com:office:word" xmlns:w="http://schemas.openxmlformats.org/wordprocessingml/2006/main" xmlns:w14="http://schemas.microsoft.com/office/word/2010/wordml" xmlns:w15="http://schemas.microsoft.com/office/word/2012/wordml" xmlns:w16cex="http://schemas.microsoft.com/office/word/2018/wordml/cex" xmlns:w16cid="http://schemas.microsoft.com/office/word/2016/wordml/cid" xmlns:w16="http://schemas.microsoft.com/office/word/2018/wordml" xmlns:w16se="http://schemas.microsoft.com/office/word/2015/wordml/symex" xmlns:wpg="http://schemas.microsoft.com/office/word/2010/wordprocessingGroup" xmlns:wpi="http://schemas.microsoft.com/office/word/2010/wordprocessingInk" xmlns:wne="http://schemas.microsoft.com/office/word/2006/wordml" xmlns:wps="http://schemas.microsoft.com/office/word/2010/wordprocessingShape" mc:Ignorable="w14 w15 w16se w16cid w16 w16cex wp14">
+  <w:abstractNum w:abstractNumId="0" w15:restartNumberingAfterBreak="0">
+    <w:nsid w:val="6235562C"/>
+    <w:multiLevelType w:val="hybridMultilevel"/>
+    <w:tmpl w:val="4BD0EE54"/>
+    <w:lvl w:ilvl="0" w:tplc="4009000F">
+      <w:start w:val="1"/>
+      <w:numFmt w:val="decimal"/>
+      <w:lvlText w:val="%1."/>
+      <w:lvlJc w:val="left"/>
+      <w:pPr>
+        <w:ind w:left="720" w:hanging="360"/>
+      </w:pPr>
+    </w:lvl>
+    <w:lvl w:ilvl="1" w:tplc="40090019" w:tentative="1">
+      <w:start w:val="1"/>
+      <w:numFmt w:val="lowerLetter"/>
+      <w:lvlText w:val="%2."/>
+      <w:lvlJc w:val="left"/>
+      <w:pPr>
+        <w:ind w:left="1440" w:hanging="360"/>
+      </w:pPr>
+    </w:lvl>
+    <w:lvl w:ilvl="2" w:tplc="4009001B" w:tentative="1">
+      <w:start w:val="1"/>
+      <w:numFmt w:val="lowerRoman"/>
+      <w:lvlText w:val="%3."/>
+      <w:lvlJc w:val="right"/>
+      <w:pPr>
+        <w:ind w:left="2160" w:hanging="180"/>
+      </w:pPr>
+    </w:lvl>
+    <w:lvl w:ilvl="3" w:tplc="4009000F" w:tentative="1">
+      <w:start w:val="1"/>
+      <w:numFmt w:val="decimal"/>
+      <w:lvlText w:val="%4."/>
+      <w:lvlJc w:val="left"/>
+      <w:pPr>
+        <w:ind w:left="2880" w:hanging="360"/>
+      </w:pPr>
+    </w:lvl>
+    <w:lvl w:ilvl="4" w:tplc="40090019" w:tentative="1">
+      <w:start w:val="1"/>
+      <w:numFmt w:val="lowerLetter"/>
+      <w:lvlText w:val="%5."/>
+      <w:lvlJc w:val="left"/>
+      <w:pPr>
+        <w:ind w:left="3600" w:hanging="360"/>
+      </w:pPr>
+    </w:lvl>
+    <w:lvl w:ilvl="5" w:tplc="4009001B" w:tentative="1">
+      <w:start w:val="1"/>
+      <w:numFmt w:val="lowerRoman"/>
+      <w:lvlText w:val="%6."/>
+      <w:lvlJc w:val="right"/>
+      <w:pPr>
+        <w:ind w:left="4320" w:hanging="180"/>
+      </w:pPr>
+    </w:lvl>
+    <w:lvl w:ilvl="6" w:tplc="4009000F" w:tentative="1">
+      <w:start w:val="1"/>
+      <w:numFmt w:val="decimal"/>
+      <w:lvlText w:val="%7."/>
+      <w:lvlJc w:val="left"/>
+      <w:pPr>
+        <w:ind w:left="5040" w:hanging="360"/>
+      </w:pPr>
+    </w:lvl>
+    <w:lvl w:ilvl="7" w:tplc="40090019" w:tentative="1">
+      <w:start w:val="1"/>
+      <w:numFmt w:val="lowerLetter"/>
+      <w:lvlText w:val="%8."/>
+      <w:lvlJc w:val="left"/>
+      <w:pPr>
+        <w:ind w:left="5760" w:hanging="360"/>
+      </w:pPr>
+    </w:lvl>
+    <w:lvl w:ilvl="8" w:tplc="4009001B" w:tentative="1">
+      <w:start w:val="1"/>
+      <w:numFmt w:val="lowerRoman"/>
+      <w:lvlText w:val="%9."/>
+      <w:lvlJc w:val="right"/>
+      <w:pPr>
+        <w:ind w:left="6480" w:hanging="180"/>
+      </w:pPr>
+    </w:lvl>
+  </w:abstractNum>
+  <w:num w:numId="1">
+    <w:abstractNumId w:val="0"/>
+  </w:num>
+</w:numbering>
 </file>
 
 <file path=word/styles.xml><?xml version="1.0" encoding="utf-8"?>
@@ -895,6 +1261,28 @@
       <w:szCs w:val="32"/>
     </w:rPr>
   </w:style>
+  <w:style w:type="paragraph" w:styleId="Heading2">
+    <w:name w:val="heading 2"/>
+    <w:basedOn w:val="Normal"/>
+    <w:next w:val="Normal"/>
+    <w:link w:val="Heading2Char"/>
+    <w:uiPriority w:val="9"/>
+    <w:unhideWhenUsed/>
+    <w:qFormat/>
+    <w:rsid w:val="00E9485F"/>
+    <w:pPr>
+      <w:keepNext/>
+      <w:keepLines/>
+      <w:spacing w:before="40" w:after="0"/>
+      <w:jc w:val="left"/>
+      <w:outlineLvl w:val="1"/>
+    </w:pPr>
+    <w:rPr>
+      <w:rFonts w:eastAsiaTheme="majorEastAsia" w:cstheme="majorBidi"/>
+      <w:b/>
+      <w:szCs w:val="26"/>
+    </w:rPr>
+  </w:style>
   <w:style w:type="character" w:default="1" w:styleId="DefaultParagraphFont">
     <w:name w:val="Default Paragraph Font"/>
     <w:uiPriority w:val="1"/>
@@ -968,6 +1356,20 @@
       <w:i/>
       <w:color w:val="000000" w:themeColor="text1"/>
       <w:spacing w:val="15"/>
+    </w:rPr>
+  </w:style>
+  <w:style w:type="character" w:customStyle="1" w:styleId="Heading2Char">
+    <w:name w:val="Heading 2 Char"/>
+    <w:basedOn w:val="DefaultParagraphFont"/>
+    <w:link w:val="Heading2"/>
+    <w:uiPriority w:val="9"/>
+    <w:rsid w:val="00E9485F"/>
+    <w:rPr>
+      <w:rFonts w:ascii="Times New Roman" w:eastAsiaTheme="majorEastAsia" w:hAnsi="Times New Roman" w:cstheme="majorBidi"/>
+      <w:b/>
+      <w:color w:val="000000" w:themeColor="text1"/>
+      <w:sz w:val="26"/>
+      <w:szCs w:val="26"/>
     </w:rPr>
   </w:style>
 </w:styles>

</xml_diff>